<commit_message>
modif doc summary 2
</commit_message>
<xml_diff>
--- a/CRUD VBA Excel.docx
+++ b/CRUD VBA Excel.docx
@@ -46,7 +46,7 @@
       <w:r>
         <w:fldChar w:fldCharType="separate"/>
       </w:r>
-      <w:hyperlink w:anchor="_Toc177493781" w:history="1">
+      <w:hyperlink w:anchor="_Toc177495060" w:history="1">
         <w:r>
           <w:rPr>
             <w:rStyle w:val="Lienhypertexte"/>
@@ -73,7 +73,7 @@
             <w:noProof/>
             <w:webHidden/>
           </w:rPr>
-          <w:instrText xml:space="preserve"> PAGEREF _Toc177493781 \h </w:instrText>
+          <w:instrText xml:space="preserve"> PAGEREF _Toc177495060 \h </w:instrText>
         </w:r>
         <w:r>
           <w:rPr>
@@ -122,7 +122,7 @@
           <w14:ligatures w14:val="standardContextual"/>
         </w:rPr>
       </w:pPr>
-      <w:hyperlink w:anchor="_Toc177493782" w:history="1">
+      <w:hyperlink w:anchor="_Toc177495061" w:history="1">
         <w:r>
           <w:rPr>
             <w:rStyle w:val="Lienhypertexte"/>
@@ -149,7 +149,155 @@
             <w:noProof/>
             <w:webHidden/>
           </w:rPr>
-          <w:instrText xml:space="preserve"> PAGEREF _Toc177493782 \h </w:instrText>
+          <w:instrText xml:space="preserve"> PAGEREF _Toc177495061 \h </w:instrText>
+        </w:r>
+        <w:r>
+          <w:rPr>
+            <w:noProof/>
+            <w:webHidden/>
+          </w:rPr>
+        </w:r>
+        <w:r>
+          <w:rPr>
+            <w:noProof/>
+            <w:webHidden/>
+          </w:rPr>
+          <w:fldChar w:fldCharType="separate"/>
+        </w:r>
+        <w:r>
+          <w:rPr>
+            <w:noProof/>
+            <w:webHidden/>
+          </w:rPr>
+          <w:t>1</w:t>
+        </w:r>
+        <w:r>
+          <w:rPr>
+            <w:noProof/>
+            <w:webHidden/>
+          </w:rPr>
+          <w:fldChar w:fldCharType="end"/>
+        </w:r>
+      </w:hyperlink>
+    </w:p>
+    <w:p>
+      <w:pPr>
+        <w:pStyle w:val="TM2"/>
+        <w:tabs>
+          <w:tab w:val="right" w:leader="hyphen" w:pos="9062"/>
+        </w:tabs>
+        <w:rPr>
+          <w:rFonts w:eastAsiaTheme="minorEastAsia" w:cstheme="minorBidi"/>
+          <w:smallCaps w:val="0"/>
+          <w:noProof/>
+          <w:kern w:val="2"/>
+          <w:sz w:val="24"/>
+          <w:lang w:eastAsia="fr-FR"/>
+          <w14:ligatures w14:val="standardContextual"/>
+        </w:rPr>
+      </w:pPr>
+      <w:hyperlink w:anchor="_Toc177495062" w:history="1">
+        <w:r>
+          <w:rPr>
+            <w:rStyle w:val="Lienhypertexte"/>
+            <w:noProof/>
+          </w:rPr>
+          <w:t>2.1. IHM</w:t>
+        </w:r>
+        <w:r>
+          <w:rPr>
+            <w:noProof/>
+            <w:webHidden/>
+          </w:rPr>
+          <w:tab/>
+        </w:r>
+        <w:r>
+          <w:rPr>
+            <w:noProof/>
+            <w:webHidden/>
+          </w:rPr>
+          <w:fldChar w:fldCharType="begin"/>
+        </w:r>
+        <w:r>
+          <w:rPr>
+            <w:noProof/>
+            <w:webHidden/>
+          </w:rPr>
+          <w:instrText xml:space="preserve"> PAGEREF _Toc177495062 \h </w:instrText>
+        </w:r>
+        <w:r>
+          <w:rPr>
+            <w:noProof/>
+            <w:webHidden/>
+          </w:rPr>
+        </w:r>
+        <w:r>
+          <w:rPr>
+            <w:noProof/>
+            <w:webHidden/>
+          </w:rPr>
+          <w:fldChar w:fldCharType="separate"/>
+        </w:r>
+        <w:r>
+          <w:rPr>
+            <w:noProof/>
+            <w:webHidden/>
+          </w:rPr>
+          <w:t>1</w:t>
+        </w:r>
+        <w:r>
+          <w:rPr>
+            <w:noProof/>
+            <w:webHidden/>
+          </w:rPr>
+          <w:fldChar w:fldCharType="end"/>
+        </w:r>
+      </w:hyperlink>
+    </w:p>
+    <w:p>
+      <w:pPr>
+        <w:pStyle w:val="TM2"/>
+        <w:tabs>
+          <w:tab w:val="right" w:leader="hyphen" w:pos="9062"/>
+        </w:tabs>
+        <w:rPr>
+          <w:rFonts w:eastAsiaTheme="minorEastAsia" w:cstheme="minorBidi"/>
+          <w:smallCaps w:val="0"/>
+          <w:noProof/>
+          <w:kern w:val="2"/>
+          <w:sz w:val="24"/>
+          <w:lang w:eastAsia="fr-FR"/>
+          <w14:ligatures w14:val="standardContextual"/>
+        </w:rPr>
+      </w:pPr>
+      <w:hyperlink w:anchor="_Toc177495063" w:history="1">
+        <w:r>
+          <w:rPr>
+            <w:rStyle w:val="Lienhypertexte"/>
+            <w:noProof/>
+          </w:rPr>
+          <w:t>2.2. Liste des contrôles</w:t>
+        </w:r>
+        <w:r>
+          <w:rPr>
+            <w:noProof/>
+            <w:webHidden/>
+          </w:rPr>
+          <w:tab/>
+        </w:r>
+        <w:r>
+          <w:rPr>
+            <w:noProof/>
+            <w:webHidden/>
+          </w:rPr>
+          <w:fldChar w:fldCharType="begin"/>
+        </w:r>
+        <w:r>
+          <w:rPr>
+            <w:noProof/>
+            <w:webHidden/>
+          </w:rPr>
+          <w:instrText xml:space="preserve"> PAGEREF _Toc177495063 \h </w:instrText>
         </w:r>
         <w:r>
           <w:rPr>
@@ -198,13 +346,13 @@
           <w14:ligatures w14:val="standardContextual"/>
         </w:rPr>
       </w:pPr>
-      <w:hyperlink w:anchor="_Toc177493783" w:history="1">
+      <w:hyperlink w:anchor="_Toc177495064" w:history="1">
         <w:r>
           <w:rPr>
             <w:rStyle w:val="Lienhypertexte"/>
             <w:noProof/>
           </w:rPr>
-          <w:t>3. Links</w:t>
+          <w:t>3. Code VBA</w:t>
         </w:r>
         <w:r>
           <w:rPr>
@@ -225,7 +373,7 @@
             <w:noProof/>
             <w:webHidden/>
           </w:rPr>
-          <w:instrText xml:space="preserve"> PAGEREF _Toc177493783 \h </w:instrText>
+          <w:instrText xml:space="preserve"> PAGEREF _Toc177495064 \h </w:instrText>
         </w:r>
         <w:r>
           <w:rPr>
@@ -257,6 +405,156 @@
       </w:hyperlink>
     </w:p>
     <w:p>
+      <w:pPr>
+        <w:pStyle w:val="TM2"/>
+        <w:tabs>
+          <w:tab w:val="right" w:leader="hyphen" w:pos="9062"/>
+        </w:tabs>
+        <w:rPr>
+          <w:rFonts w:eastAsiaTheme="minorEastAsia" w:cstheme="minorBidi"/>
+          <w:smallCaps w:val="0"/>
+          <w:noProof/>
+          <w:kern w:val="2"/>
+          <w:sz w:val="24"/>
+          <w:lang w:eastAsia="fr-FR"/>
+          <w14:ligatures w14:val="standardContextual"/>
+        </w:rPr>
+      </w:pPr>
+      <w:hyperlink w:anchor="_Toc177495065" w:history="1">
+        <w:r>
+          <w:rPr>
+            <w:rStyle w:val="Lienhypertexte"/>
+            <w:noProof/>
+          </w:rPr>
+          <w:t>3.1. Références VBA</w:t>
+        </w:r>
+        <w:r>
+          <w:rPr>
+            <w:noProof/>
+            <w:webHidden/>
+          </w:rPr>
+          <w:tab/>
+        </w:r>
+        <w:r>
+          <w:rPr>
+            <w:noProof/>
+            <w:webHidden/>
+          </w:rPr>
+          <w:fldChar w:fldCharType="begin"/>
+        </w:r>
+        <w:r>
+          <w:rPr>
+            <w:noProof/>
+            <w:webHidden/>
+          </w:rPr>
+          <w:instrText xml:space="preserve"> PAGEREF _Toc177495065 \h </w:instrText>
+        </w:r>
+        <w:r>
+          <w:rPr>
+            <w:noProof/>
+            <w:webHidden/>
+          </w:rPr>
+        </w:r>
+        <w:r>
+          <w:rPr>
+            <w:noProof/>
+            <w:webHidden/>
+          </w:rPr>
+          <w:fldChar w:fldCharType="separate"/>
+        </w:r>
+        <w:r>
+          <w:rPr>
+            <w:noProof/>
+            <w:webHidden/>
+          </w:rPr>
+          <w:t>2</w:t>
+        </w:r>
+        <w:r>
+          <w:rPr>
+            <w:noProof/>
+            <w:webHidden/>
+          </w:rPr>
+          <w:fldChar w:fldCharType="end"/>
+        </w:r>
+      </w:hyperlink>
+    </w:p>
+    <w:p>
+      <w:pPr>
+        <w:pStyle w:val="TM1"/>
+        <w:tabs>
+          <w:tab w:val="right" w:leader="hyphen" w:pos="9062"/>
+        </w:tabs>
+        <w:rPr>
+          <w:rFonts w:eastAsiaTheme="minorEastAsia" w:cstheme="minorBidi"/>
+          <w:b w:val="0"/>
+          <w:bCs w:val="0"/>
+          <w:caps w:val="0"/>
+          <w:noProof/>
+          <w:kern w:val="2"/>
+          <w:sz w:val="24"/>
+          <w:lang w:eastAsia="fr-FR"/>
+          <w14:ligatures w14:val="standardContextual"/>
+        </w:rPr>
+      </w:pPr>
+      <w:hyperlink w:anchor="_Toc177495066" w:history="1">
+        <w:r>
+          <w:rPr>
+            <w:rStyle w:val="Lienhypertexte"/>
+            <w:noProof/>
+          </w:rPr>
+          <w:t>4. Links</w:t>
+        </w:r>
+        <w:r>
+          <w:rPr>
+            <w:noProof/>
+            <w:webHidden/>
+          </w:rPr>
+          <w:tab/>
+        </w:r>
+        <w:r>
+          <w:rPr>
+            <w:noProof/>
+            <w:webHidden/>
+          </w:rPr>
+          <w:fldChar w:fldCharType="begin"/>
+        </w:r>
+        <w:r>
+          <w:rPr>
+            <w:noProof/>
+            <w:webHidden/>
+          </w:rPr>
+          <w:instrText xml:space="preserve"> PAGEREF _Toc177495066 \h </w:instrText>
+        </w:r>
+        <w:r>
+          <w:rPr>
+            <w:noProof/>
+            <w:webHidden/>
+          </w:rPr>
+        </w:r>
+        <w:r>
+          <w:rPr>
+            <w:noProof/>
+            <w:webHidden/>
+          </w:rPr>
+          <w:fldChar w:fldCharType="separate"/>
+        </w:r>
+        <w:r>
+          <w:rPr>
+            <w:noProof/>
+            <w:webHidden/>
+          </w:rPr>
+          <w:t>2</w:t>
+        </w:r>
+        <w:r>
+          <w:rPr>
+            <w:noProof/>
+            <w:webHidden/>
+          </w:rPr>
+          <w:fldChar w:fldCharType="end"/>
+        </w:r>
+      </w:hyperlink>
+    </w:p>
+    <w:p>
       <w:r>
         <w:fldChar w:fldCharType="end"/>
       </w:r>
@@ -266,7 +564,7 @@
       <w:pPr>
         <w:pStyle w:val="Titre1"/>
       </w:pPr>
-      <w:bookmarkStart w:id="0" w:name="_Toc177493781"/>
+      <w:bookmarkStart w:id="0" w:name="_Toc177495060"/>
       <w:r>
         <w:t>Introduction</w:t>
       </w:r>
@@ -347,14 +645,37 @@
       <w:pPr>
         <w:pStyle w:val="Titre1"/>
       </w:pPr>
-      <w:bookmarkStart w:id="1" w:name="_Toc177493782"/>
+      <w:bookmarkStart w:id="1" w:name="_Toc177495061"/>
       <w:r>
         <w:t>Vue d’ensemble</w:t>
       </w:r>
       <w:bookmarkEnd w:id="1"/>
     </w:p>
     <w:p>
-      <w:r>
+      <w:pPr>
+        <w:pStyle w:val="Titre2"/>
+      </w:pPr>
+      <w:bookmarkStart w:id="2" w:name="_Toc177495062"/>
+      <w:r>
+        <w:t>IHM</w:t>
+      </w:r>
+      <w:bookmarkEnd w:id="2"/>
+    </w:p>
+    <w:p>
+      <w:pPr>
+        <w:pStyle w:val="Titre2"/>
+      </w:pPr>
+      <w:bookmarkStart w:id="3" w:name="_Toc177495063"/>
+      <w:r>
+        <w:t>Liste des contrôles</w:t>
+      </w:r>
+      <w:bookmarkEnd w:id="3"/>
+    </w:p>
+    <w:p>
+      <w:r>
+        <w:rPr>
+          <w:noProof/>
+        </w:rPr>
         <w:drawing>
           <wp:inline distT="0" distB="0" distL="0" distR="0" wp14:anchorId="62E47F64" wp14:editId="78658C43">
             <wp:extent cx="3955186" cy="2257926"/>
@@ -395,7 +716,9 @@
     <w:p/>
     <w:p>
       <w:r>
-        <w:lastRenderedPageBreak/>
+        <w:rPr>
+          <w:noProof/>
+        </w:rPr>
         <w:drawing>
           <wp:inline distT="0" distB="0" distL="0" distR="0" wp14:anchorId="5E63C0F9" wp14:editId="70CCAD6D">
             <wp:extent cx="4718088" cy="1802568"/>
@@ -436,6 +759,9 @@
     <w:p/>
     <w:p>
       <w:r>
+        <w:rPr>
+          <w:noProof/>
+        </w:rPr>
         <w:drawing>
           <wp:inline distT="0" distB="0" distL="0" distR="0" wp14:anchorId="13AC307C" wp14:editId="7410D803">
             <wp:extent cx="3075232" cy="2391508"/>
@@ -473,16 +799,36 @@
         </w:drawing>
       </w:r>
     </w:p>
+    <w:p>
+      <w:pPr>
+        <w:pStyle w:val="Titre1"/>
+      </w:pPr>
+      <w:bookmarkStart w:id="4" w:name="_Toc177495064"/>
+      <w:r>
+        <w:t>Code VBA</w:t>
+      </w:r>
+      <w:bookmarkEnd w:id="4"/>
+    </w:p>
+    <w:p>
+      <w:pPr>
+        <w:pStyle w:val="Titre2"/>
+      </w:pPr>
+      <w:bookmarkStart w:id="5" w:name="_Toc177495065"/>
+      <w:r>
+        <w:t>Références VBA</w:t>
+      </w:r>
+      <w:bookmarkEnd w:id="5"/>
+    </w:p>
     <w:p/>
     <w:p>
       <w:pPr>
         <w:pStyle w:val="Titre1"/>
       </w:pPr>
-      <w:bookmarkStart w:id="2" w:name="_Toc177493783"/>
+      <w:bookmarkStart w:id="6" w:name="_Toc177495066"/>
       <w:r>
         <w:t>Links</w:t>
       </w:r>
-      <w:bookmarkEnd w:id="2"/>
+      <w:bookmarkEnd w:id="6"/>
       <w:r>
         <w:t> </w:t>
       </w:r>
@@ -521,8 +867,18 @@
       <w:pPr>
         <w:rPr>
           <w:rStyle w:val="Lienhypertexte"/>
-        </w:rPr>
-      </w:pPr>
+          <w:color w:val="auto"/>
+          <w:u w:val="none"/>
+        </w:rPr>
+      </w:pPr>
+      <w:r>
+        <w:rPr>
+          <w:rStyle w:val="Lienhypertexte"/>
+          <w:color w:val="auto"/>
+          <w:u w:val="none"/>
+        </w:rPr>
+        <w:t>../..</w:t>
+      </w:r>
     </w:p>
     <w:p>
       <w:r>
@@ -661,6 +1017,7 @@
           <w:szCs w:val="20"/>
           <w:shd w:val="clear" w:color="auto" w:fill="FAFAFA"/>
         </w:rPr>
+        <w:lastRenderedPageBreak/>
         <w:t>et cette contribution pour générer automatiquement la valeur de la propriété </w:t>
       </w:r>
       <w:proofErr w:type="spellStart"/>
@@ -1506,7 +1863,7 @@
               <w:sz w:val="18"/>
               <w:szCs w:val="18"/>
             </w:rPr>
-            <w:t>17/09/2024 19:32</w:t>
+            <w:t>17/09/2024 19:49</w:t>
           </w:r>
           <w:r>
             <w:rPr>

</xml_diff>